<commit_message>
load updated vaccination data and input / output data from latest run
</commit_message>
<xml_diff>
--- a/13-project-2/To-Dos.docx
+++ b/13-project-2/To-Dos.docx
@@ -256,11 +256,216 @@
           <w:color w:val="1D1C1D"/>
           <w:sz w:val="25"/>
           <w:szCs w:val="25"/>
+          <w:highlight w:val="green"/>
+          <w:lang w:eastAsia="en-AU"/>
+        </w:rPr>
+        <w:t>Hesh (&amp; Megan if needed)</w:t>
+      </w:r>
+    </w:p>
+    <w:p>
+      <w:pPr>
+        <w:spacing w:line="240" w:lineRule="auto"/>
+        <w:ind w:left="720" w:firstLine="720"/>
+        <w:rPr>
+          <w:rFonts w:ascii="Arial" w:eastAsia="Times New Roman" w:hAnsi="Arial" w:cs="Arial"/>
+          <w:color w:val="1D1C1D"/>
+          <w:sz w:val="25"/>
+          <w:szCs w:val="25"/>
           <w:highlight w:val="yellow"/>
           <w:lang w:eastAsia="en-AU"/>
         </w:rPr>
-        <w:t>Hesh (&amp; Megan if needed)</w:t>
-      </w:r>
+      </w:pPr>
+      <w:r>
+        <w:rPr>
+          <w:rFonts w:ascii="Arial" w:eastAsia="Times New Roman" w:hAnsi="Arial" w:cs="Arial"/>
+          <w:color w:val="1D1C1D"/>
+          <w:sz w:val="25"/>
+          <w:szCs w:val="25"/>
+          <w:highlight w:val="yellow"/>
+          <w:lang w:eastAsia="en-AU"/>
+        </w:rPr>
+        <w:t>Megan will: -</w:t>
+      </w:r>
+    </w:p>
+    <w:p>
+      <w:pPr>
+        <w:pStyle w:val="ListParagraph"/>
+        <w:numPr>
+          <w:ilvl w:val="0"/>
+          <w:numId w:val="4"/>
+        </w:numPr>
+        <w:spacing w:line="240" w:lineRule="auto"/>
+        <w:rPr>
+          <w:rFonts w:ascii="Arial" w:eastAsia="Times New Roman" w:hAnsi="Arial" w:cs="Arial"/>
+          <w:color w:val="1D1C1D"/>
+          <w:sz w:val="25"/>
+          <w:szCs w:val="25"/>
+          <w:highlight w:val="yellow"/>
+          <w:lang w:eastAsia="en-AU"/>
+        </w:rPr>
+      </w:pPr>
+      <w:r>
+        <w:rPr>
+          <w:rFonts w:ascii="Arial" w:eastAsia="Times New Roman" w:hAnsi="Arial" w:cs="Arial"/>
+          <w:color w:val="1D1C1D"/>
+          <w:sz w:val="25"/>
+          <w:szCs w:val="25"/>
+          <w:highlight w:val="yellow"/>
+          <w:lang w:eastAsia="en-AU"/>
+        </w:rPr>
+        <w:t>add “boosted-per100-people” to the Vaccination Table,</w:t>
+      </w:r>
+    </w:p>
+    <w:p>
+      <w:pPr>
+        <w:pStyle w:val="ListParagraph"/>
+        <w:numPr>
+          <w:ilvl w:val="0"/>
+          <w:numId w:val="4"/>
+        </w:numPr>
+        <w:spacing w:line="240" w:lineRule="auto"/>
+        <w:rPr>
+          <w:rFonts w:ascii="Arial" w:eastAsia="Times New Roman" w:hAnsi="Arial" w:cs="Arial"/>
+          <w:color w:val="1D1C1D"/>
+          <w:sz w:val="25"/>
+          <w:szCs w:val="25"/>
+          <w:highlight w:val="yellow"/>
+          <w:lang w:eastAsia="en-AU"/>
+        </w:rPr>
+      </w:pPr>
+      <w:r>
+        <w:rPr>
+          <w:rFonts w:ascii="Arial" w:eastAsia="Times New Roman" w:hAnsi="Arial" w:cs="Arial"/>
+          <w:color w:val="1D1C1D"/>
+          <w:sz w:val="25"/>
+          <w:szCs w:val="25"/>
+          <w:highlight w:val="yellow"/>
+          <w:lang w:eastAsia="en-AU"/>
+        </w:rPr>
+        <w:t>complete the ERD diagram,</w:t>
+      </w:r>
+    </w:p>
+    <w:p>
+      <w:pPr>
+        <w:pStyle w:val="ListParagraph"/>
+        <w:numPr>
+          <w:ilvl w:val="0"/>
+          <w:numId w:val="4"/>
+        </w:numPr>
+        <w:spacing w:line="240" w:lineRule="auto"/>
+        <w:rPr>
+          <w:rFonts w:ascii="Arial" w:eastAsia="Times New Roman" w:hAnsi="Arial" w:cs="Arial"/>
+          <w:color w:val="1D1C1D"/>
+          <w:sz w:val="25"/>
+          <w:szCs w:val="25"/>
+          <w:highlight w:val="yellow"/>
+          <w:lang w:eastAsia="en-AU"/>
+        </w:rPr>
+      </w:pPr>
+      <w:r>
+        <w:rPr>
+          <w:rFonts w:ascii="Arial" w:eastAsia="Times New Roman" w:hAnsi="Arial" w:cs="Arial"/>
+          <w:color w:val="1D1C1D"/>
+          <w:sz w:val="25"/>
+          <w:szCs w:val="25"/>
+          <w:highlight w:val="yellow"/>
+          <w:lang w:eastAsia="en-AU"/>
+        </w:rPr>
+        <w:t>generate the SQL create tables code,</w:t>
+      </w:r>
+    </w:p>
+    <w:p>
+      <w:pPr>
+        <w:pStyle w:val="ListParagraph"/>
+        <w:numPr>
+          <w:ilvl w:val="0"/>
+          <w:numId w:val="4"/>
+        </w:numPr>
+        <w:spacing w:line="240" w:lineRule="auto"/>
+        <w:rPr>
+          <w:rFonts w:ascii="Arial" w:eastAsia="Times New Roman" w:hAnsi="Arial" w:cs="Arial"/>
+          <w:color w:val="1D1C1D"/>
+          <w:sz w:val="25"/>
+          <w:szCs w:val="25"/>
+          <w:highlight w:val="yellow"/>
+          <w:lang w:eastAsia="en-AU"/>
+        </w:rPr>
+      </w:pPr>
+      <w:r>
+        <w:rPr>
+          <w:rFonts w:ascii="Arial" w:eastAsia="Times New Roman" w:hAnsi="Arial" w:cs="Arial"/>
+          <w:color w:val="1D1C1D"/>
+          <w:sz w:val="25"/>
+          <w:szCs w:val="25"/>
+          <w:highlight w:val="yellow"/>
+          <w:lang w:eastAsia="en-AU"/>
+        </w:rPr>
+        <w:t>create the Database and Tables</w:t>
+      </w:r>
+      <w:r>
+        <w:rPr>
+          <w:rFonts w:ascii="Arial" w:eastAsia="Times New Roman" w:hAnsi="Arial" w:cs="Arial"/>
+          <w:color w:val="1D1C1D"/>
+          <w:sz w:val="25"/>
+          <w:szCs w:val="25"/>
+          <w:highlight w:val="yellow"/>
+          <w:lang w:eastAsia="en-AU"/>
+        </w:rPr>
+        <w:t>,</w:t>
+      </w:r>
+    </w:p>
+    <w:p>
+      <w:pPr>
+        <w:pStyle w:val="ListParagraph"/>
+        <w:numPr>
+          <w:ilvl w:val="0"/>
+          <w:numId w:val="4"/>
+        </w:numPr>
+        <w:spacing w:line="240" w:lineRule="auto"/>
+        <w:rPr>
+          <w:rFonts w:ascii="Arial" w:eastAsia="Times New Roman" w:hAnsi="Arial" w:cs="Arial"/>
+          <w:color w:val="1D1C1D"/>
+          <w:sz w:val="25"/>
+          <w:szCs w:val="25"/>
+          <w:highlight w:val="yellow"/>
+          <w:lang w:eastAsia="en-AU"/>
+        </w:rPr>
+      </w:pPr>
+      <w:r>
+        <w:rPr>
+          <w:rFonts w:ascii="Arial" w:eastAsia="Times New Roman" w:hAnsi="Arial" w:cs="Arial"/>
+          <w:color w:val="1D1C1D"/>
+          <w:sz w:val="25"/>
+          <w:szCs w:val="25"/>
+          <w:highlight w:val="yellow"/>
+          <w:lang w:eastAsia="en-AU"/>
+        </w:rPr>
+        <w:t>load to “Project-2/Megan” on Github for team review</w:t>
+      </w:r>
+      <w:r>
+        <w:rPr>
+          <w:rFonts w:ascii="Arial" w:eastAsia="Times New Roman" w:hAnsi="Arial" w:cs="Arial"/>
+          <w:color w:val="1D1C1D"/>
+          <w:sz w:val="25"/>
+          <w:szCs w:val="25"/>
+          <w:highlight w:val="yellow"/>
+          <w:lang w:eastAsia="en-AU"/>
+        </w:rPr>
+        <w:t>.</w:t>
+      </w:r>
+    </w:p>
+    <w:p>
+      <w:pPr>
+        <w:spacing w:line="240" w:lineRule="auto"/>
+        <w:jc w:val="center"/>
+        <w:rPr>
+          <w:rFonts w:ascii="Arial" w:eastAsia="Times New Roman" w:hAnsi="Arial" w:cs="Arial"/>
+          <w:color w:val="1D1C1D"/>
+          <w:sz w:val="25"/>
+          <w:szCs w:val="25"/>
+          <w:lang w:eastAsia="en-AU"/>
+        </w:rPr>
+      </w:pPr>
     </w:p>
     <w:p>
       <w:pPr>
@@ -378,27 +583,31 @@
     </w:p>
     <w:p>
       <w:pPr>
+        <w:pStyle w:val="ListParagraph"/>
+        <w:numPr>
+          <w:ilvl w:val="0"/>
+          <w:numId w:val="1"/>
+        </w:numPr>
         <w:spacing w:line="240" w:lineRule="auto"/>
-        <w:ind w:left="360"/>
         <w:jc w:val="center"/>
         <w:rPr>
           <w:rFonts w:ascii="Arial" w:eastAsia="Times New Roman" w:hAnsi="Arial" w:cs="Arial"/>
           <w:color w:val="1D1C1D"/>
-          <w:sz w:val="23"/>
-          <w:szCs w:val="23"/>
-          <w:lang w:eastAsia="en-AU"/>
-        </w:rPr>
-      </w:pPr>
-      <w:r>
-        <w:rPr>
-          <w:rFonts w:ascii="Arial" w:eastAsia="Times New Roman" w:hAnsi="Arial" w:cs="Arial"/>
-          <w:color w:val="1D1C1D"/>
-          <w:sz w:val="25"/>
-          <w:szCs w:val="25"/>
-          <w:highlight w:val="green"/>
-          <w:lang w:eastAsia="en-AU"/>
-        </w:rPr>
-        <w:t>b. Tables: (ensure there are minimal columns)</w:t>
+          <w:sz w:val="25"/>
+          <w:szCs w:val="25"/>
+          <w:lang w:eastAsia="en-AU"/>
+        </w:rPr>
+      </w:pPr>
+      <w:r>
+        <w:rPr>
+          <w:rFonts w:ascii="Arial" w:eastAsia="Times New Roman" w:hAnsi="Arial" w:cs="Arial"/>
+          <w:color w:val="1D1C1D"/>
+          <w:sz w:val="25"/>
+          <w:szCs w:val="25"/>
+          <w:highlight w:val="green"/>
+          <w:lang w:eastAsia="en-AU"/>
+        </w:rPr>
+        <w:t>Tables: (ensure there are minimal columns)</w:t>
       </w:r>
       <w:r>
         <w:rPr>
@@ -486,10 +695,571 @@
       </w:r>
       <w:r>
         <w:rPr>
+          <w:highlight w:val="green"/>
+          <w:lang w:eastAsia="en-AU"/>
+        </w:rPr>
+        <w:sym w:font="Symbol" w:char="F0B7"/>
+      </w:r>
+      <w:r>
+        <w:rPr>
+          <w:rFonts w:ascii="Arial" w:eastAsia="Times New Roman" w:hAnsi="Arial" w:cs="Arial"/>
+          <w:color w:val="1D1C1D"/>
+          <w:sz w:val="25"/>
+          <w:szCs w:val="25"/>
+          <w:highlight w:val="green"/>
+          <w:lang w:eastAsia="en-AU"/>
+        </w:rPr>
+        <w:t>(Mike will fill these</w:t>
+      </w:r>
+      <w:r>
+        <w:rPr>
+          <w:rFonts w:ascii="Arial" w:eastAsia="Times New Roman" w:hAnsi="Arial" w:cs="Arial"/>
+          <w:color w:val="1D1C1D"/>
+          <w:sz w:val="25"/>
+          <w:szCs w:val="25"/>
+          <w:highlight w:val="green"/>
+          <w:lang w:eastAsia="en-AU"/>
+        </w:rPr>
+        <w:t>) COMPLETE – READY FOR REVIEW</w:t>
+      </w:r>
+      <w:r>
+        <w:rPr>
+          <w:rFonts w:ascii="Arial" w:eastAsia="Times New Roman" w:hAnsi="Arial" w:cs="Arial"/>
+          <w:color w:val="1D1C1D"/>
+          <w:sz w:val="25"/>
+          <w:szCs w:val="25"/>
+          <w:highlight w:val="green"/>
+          <w:lang w:eastAsia="en-AU"/>
+        </w:rPr>
+        <w:t>)</w:t>
+      </w:r>
+      <w:r>
+        <w:rPr>
+          <w:rFonts w:ascii="Arial" w:eastAsia="Times New Roman" w:hAnsi="Arial" w:cs="Arial"/>
+          <w:color w:val="1D1C1D"/>
+          <w:sz w:val="23"/>
+          <w:szCs w:val="23"/>
+          <w:lang w:eastAsia="en-AU"/>
+        </w:rPr>
+        <w:br/>
+      </w:r>
+      <w:r>
+        <w:rPr>
+          <w:rFonts w:ascii="Arial" w:eastAsia="Times New Roman" w:hAnsi="Arial" w:cs="Arial"/>
+          <w:color w:val="1D1C1D"/>
+          <w:sz w:val="25"/>
+          <w:szCs w:val="25"/>
+          <w:highlight w:val="green"/>
+          <w:lang w:eastAsia="en-AU"/>
+        </w:rPr>
+        <w:t>ii. Population</w:t>
+      </w:r>
+      <w:r>
+        <w:rPr>
+          <w:rFonts w:ascii="Arial" w:eastAsia="Times New Roman" w:hAnsi="Arial" w:cs="Arial"/>
+          <w:color w:val="1D1C1D"/>
+          <w:sz w:val="23"/>
+          <w:szCs w:val="23"/>
+          <w:highlight w:val="green"/>
+          <w:lang w:eastAsia="en-AU"/>
+        </w:rPr>
+        <w:br/>
+      </w:r>
+      <w:r>
+        <w:rPr>
+          <w:highlight w:val="green"/>
+          <w:lang w:eastAsia="en-AU"/>
+        </w:rPr>
+        <w:sym w:font="Symbol" w:char="F0B7"/>
+      </w:r>
+      <w:r>
+        <w:rPr>
+          <w:rFonts w:ascii="Arial" w:eastAsia="Times New Roman" w:hAnsi="Arial" w:cs="Arial"/>
+          <w:color w:val="1D1C1D"/>
+          <w:sz w:val="25"/>
+          <w:szCs w:val="25"/>
+          <w:highlight w:val="green"/>
+          <w:lang w:eastAsia="en-AU"/>
+        </w:rPr>
+        <w:t>(columns)</w:t>
+      </w:r>
+      <w:r>
+        <w:rPr>
+          <w:rFonts w:ascii="Arial" w:eastAsia="Times New Roman" w:hAnsi="Arial" w:cs="Arial"/>
+          <w:color w:val="1D1C1D"/>
+          <w:sz w:val="23"/>
+          <w:szCs w:val="23"/>
+          <w:highlight w:val="green"/>
+          <w:lang w:eastAsia="en-AU"/>
+        </w:rPr>
+        <w:br/>
+      </w:r>
+      <w:r>
+        <w:rPr>
+          <w:rFonts w:ascii="Arial" w:eastAsia="Times New Roman" w:hAnsi="Arial" w:cs="Arial"/>
+          <w:color w:val="1D1C1D"/>
+          <w:sz w:val="25"/>
+          <w:szCs w:val="25"/>
+          <w:highlight w:val="green"/>
+          <w:lang w:eastAsia="en-AU"/>
+        </w:rPr>
+        <w:t>iii. Vaccinations</w:t>
+      </w:r>
+      <w:r>
+        <w:rPr>
+          <w:rFonts w:ascii="Arial" w:eastAsia="Times New Roman" w:hAnsi="Arial" w:cs="Arial"/>
+          <w:color w:val="1D1C1D"/>
+          <w:sz w:val="23"/>
+          <w:szCs w:val="23"/>
+          <w:highlight w:val="green"/>
+          <w:lang w:eastAsia="en-AU"/>
+        </w:rPr>
+        <w:br/>
+      </w:r>
+      <w:r>
+        <w:rPr>
+          <w:highlight w:val="green"/>
+          <w:lang w:eastAsia="en-AU"/>
+        </w:rPr>
+        <w:sym w:font="Symbol" w:char="F0B7"/>
+      </w:r>
+      <w:r>
+        <w:rPr>
+          <w:rFonts w:ascii="Arial" w:eastAsia="Times New Roman" w:hAnsi="Arial" w:cs="Arial"/>
+          <w:color w:val="1D1C1D"/>
+          <w:sz w:val="25"/>
+          <w:szCs w:val="25"/>
+          <w:highlight w:val="green"/>
+          <w:lang w:eastAsia="en-AU"/>
+        </w:rPr>
+        <w:t>(columns)</w:t>
+      </w:r>
+      <w:r>
+        <w:rPr>
+          <w:rFonts w:ascii="Arial" w:eastAsia="Times New Roman" w:hAnsi="Arial" w:cs="Arial"/>
+          <w:color w:val="1D1C1D"/>
+          <w:sz w:val="23"/>
+          <w:szCs w:val="23"/>
+          <w:lang w:eastAsia="en-AU"/>
+        </w:rPr>
+        <w:br/>
+      </w:r>
+      <w:r>
+        <w:rPr>
+          <w:rFonts w:ascii="Arial" w:eastAsia="Times New Roman" w:hAnsi="Arial" w:cs="Arial"/>
+          <w:color w:val="1D1C1D"/>
+          <w:sz w:val="25"/>
+          <w:szCs w:val="25"/>
+          <w:highlight w:val="green"/>
+          <w:lang w:eastAsia="en-AU"/>
+        </w:rPr>
+        <w:t xml:space="preserve">2. Extract data - use Mike's script (won’t need to add much to this) – </w:t>
+      </w:r>
+      <w:r>
+        <w:rPr>
+          <w:rFonts w:ascii="Arial" w:eastAsia="Times New Roman" w:hAnsi="Arial" w:cs="Arial"/>
+          <w:color w:val="1D1C1D"/>
+          <w:sz w:val="23"/>
+          <w:szCs w:val="23"/>
+          <w:highlight w:val="green"/>
+          <w:lang w:eastAsia="en-AU"/>
+        </w:rPr>
+        <w:br/>
+      </w:r>
+      <w:r>
+        <w:rPr>
+          <w:rFonts w:ascii="Arial" w:eastAsia="Times New Roman" w:hAnsi="Arial" w:cs="Arial"/>
+          <w:color w:val="1D1C1D"/>
+          <w:sz w:val="25"/>
+          <w:szCs w:val="25"/>
+          <w:highlight w:val="green"/>
+          <w:lang w:eastAsia="en-AU"/>
+        </w:rPr>
+        <w:t>Already done – Mike will tidy this</w:t>
+      </w:r>
+      <w:r>
+        <w:rPr>
+          <w:rFonts w:ascii="Arial" w:eastAsia="Times New Roman" w:hAnsi="Arial" w:cs="Arial"/>
+          <w:color w:val="1D1C1D"/>
+          <w:sz w:val="23"/>
+          <w:szCs w:val="23"/>
+          <w:lang w:eastAsia="en-AU"/>
+        </w:rPr>
+        <w:br/>
+      </w:r>
+      <w:r>
+        <w:rPr>
+          <w:rFonts w:ascii="Arial" w:eastAsia="Times New Roman" w:hAnsi="Arial" w:cs="Arial"/>
+          <w:color w:val="1D1C1D"/>
+          <w:sz w:val="25"/>
+          <w:szCs w:val="25"/>
+          <w:lang w:eastAsia="en-AU"/>
+        </w:rPr>
+        <w:t xml:space="preserve">3. Transform data to tables - use </w:t>
+      </w:r>
+      <w:r>
+        <w:rPr>
+          <w:rFonts w:ascii="Arial" w:eastAsia="Times New Roman" w:hAnsi="Arial" w:cs="Arial"/>
+          <w:color w:val="1D1C1D"/>
+          <w:sz w:val="25"/>
+          <w:szCs w:val="25"/>
           <w:highlight w:val="cyan"/>
           <w:lang w:eastAsia="en-AU"/>
         </w:rPr>
-        <w:sym w:font="Symbol" w:char="F0B7"/>
+        <w:t>Mike's script</w:t>
+      </w:r>
+      <w:r>
+        <w:rPr>
+          <w:rFonts w:ascii="Arial" w:eastAsia="Times New Roman" w:hAnsi="Arial" w:cs="Arial"/>
+          <w:color w:val="1D1C1D"/>
+          <w:sz w:val="25"/>
+          <w:szCs w:val="25"/>
+          <w:lang w:eastAsia="en-AU"/>
+        </w:rPr>
+        <w:t xml:space="preserve"> as basis</w:t>
+      </w:r>
+      <w:r>
+        <w:rPr>
+          <w:rFonts w:ascii="Arial" w:eastAsia="Times New Roman" w:hAnsi="Arial" w:cs="Arial"/>
+          <w:color w:val="1D1C1D"/>
+          <w:sz w:val="23"/>
+          <w:szCs w:val="23"/>
+          <w:lang w:eastAsia="en-AU"/>
+        </w:rPr>
+        <w:br/>
+      </w:r>
+      <w:r>
+        <w:rPr>
+          <w:rFonts w:ascii="Arial" w:eastAsia="Times New Roman" w:hAnsi="Arial" w:cs="Arial"/>
+          <w:color w:val="1D1C1D"/>
+          <w:sz w:val="25"/>
+          <w:szCs w:val="25"/>
+          <w:highlight w:val="green"/>
+          <w:lang w:eastAsia="en-AU"/>
+        </w:rPr>
+        <w:t xml:space="preserve">a. Use new functions to clean/transform data (from session 13.1) – </w:t>
+      </w:r>
+      <w:r>
+        <w:rPr>
+          <w:rFonts w:ascii="Arial" w:eastAsia="Times New Roman" w:hAnsi="Arial" w:cs="Arial"/>
+          <w:color w:val="1D1C1D"/>
+          <w:sz w:val="23"/>
+          <w:szCs w:val="23"/>
+          <w:highlight w:val="green"/>
+          <w:lang w:eastAsia="en-AU"/>
+        </w:rPr>
+        <w:br/>
+      </w:r>
+      <w:r>
+        <w:rPr>
+          <w:rFonts w:ascii="Arial" w:eastAsia="Times New Roman" w:hAnsi="Arial" w:cs="Arial"/>
+          <w:color w:val="1D1C1D"/>
+          <w:sz w:val="25"/>
+          <w:szCs w:val="25"/>
+          <w:highlight w:val="green"/>
+          <w:lang w:eastAsia="en-AU"/>
+        </w:rPr>
+        <w:t>Mike</w:t>
+      </w:r>
+      <w:r>
+        <w:rPr>
+          <w:rFonts w:ascii="Arial" w:eastAsia="Times New Roman" w:hAnsi="Arial" w:cs="Arial"/>
+          <w:color w:val="1D1C1D"/>
+          <w:sz w:val="25"/>
+          <w:szCs w:val="25"/>
+          <w:highlight w:val="green"/>
+          <w:lang w:eastAsia="en-AU"/>
+        </w:rPr>
+        <w:t xml:space="preserve"> DONE</w:t>
+      </w:r>
+      <w:r>
+        <w:rPr>
+          <w:rFonts w:ascii="Arial" w:eastAsia="Times New Roman" w:hAnsi="Arial" w:cs="Arial"/>
+          <w:color w:val="1D1C1D"/>
+          <w:sz w:val="23"/>
+          <w:szCs w:val="23"/>
+          <w:highlight w:val="green"/>
+          <w:lang w:eastAsia="en-AU"/>
+        </w:rPr>
+        <w:br/>
+      </w:r>
+      <w:proofErr w:type="spellStart"/>
+      <w:r>
+        <w:rPr>
+          <w:rFonts w:ascii="Arial" w:eastAsia="Times New Roman" w:hAnsi="Arial" w:cs="Arial"/>
+          <w:color w:val="1D1C1D"/>
+          <w:sz w:val="25"/>
+          <w:szCs w:val="25"/>
+          <w:highlight w:val="green"/>
+          <w:lang w:eastAsia="en-AU"/>
+        </w:rPr>
+        <w:t>i</w:t>
+      </w:r>
+      <w:proofErr w:type="spellEnd"/>
+      <w:r>
+        <w:rPr>
+          <w:rFonts w:ascii="Arial" w:eastAsia="Times New Roman" w:hAnsi="Arial" w:cs="Arial"/>
+          <w:color w:val="1D1C1D"/>
+          <w:sz w:val="25"/>
+          <w:szCs w:val="25"/>
+          <w:highlight w:val="green"/>
+          <w:lang w:eastAsia="en-AU"/>
+        </w:rPr>
+        <w:t xml:space="preserve">. </w:t>
+      </w:r>
+      <w:proofErr w:type="gramStart"/>
+      <w:r>
+        <w:rPr>
+          <w:rFonts w:ascii="Arial" w:eastAsia="Times New Roman" w:hAnsi="Arial" w:cs="Arial"/>
+          <w:color w:val="1D1C1D"/>
+          <w:sz w:val="25"/>
+          <w:szCs w:val="25"/>
+          <w:highlight w:val="green"/>
+          <w:lang w:eastAsia="en-AU"/>
+        </w:rPr>
+        <w:t>E.g.</w:t>
+      </w:r>
+      <w:proofErr w:type="gramEnd"/>
+      <w:r>
+        <w:rPr>
+          <w:rFonts w:ascii="Arial" w:eastAsia="Times New Roman" w:hAnsi="Arial" w:cs="Arial"/>
+          <w:color w:val="1D1C1D"/>
+          <w:sz w:val="25"/>
+          <w:szCs w:val="25"/>
+          <w:highlight w:val="green"/>
+          <w:lang w:eastAsia="en-AU"/>
+        </w:rPr>
+        <w:t xml:space="preserve"> drop duplicates, missing/no, pandas profiling</w:t>
+      </w:r>
+      <w:r>
+        <w:rPr>
+          <w:rFonts w:ascii="Arial" w:eastAsia="Times New Roman" w:hAnsi="Arial" w:cs="Arial"/>
+          <w:color w:val="1D1C1D"/>
+          <w:sz w:val="23"/>
+          <w:szCs w:val="23"/>
+          <w:lang w:eastAsia="en-AU"/>
+        </w:rPr>
+        <w:br/>
+      </w:r>
+      <w:r>
+        <w:rPr>
+          <w:rFonts w:ascii="Arial" w:eastAsia="Times New Roman" w:hAnsi="Arial" w:cs="Arial"/>
+          <w:color w:val="1D1C1D"/>
+          <w:sz w:val="25"/>
+          <w:szCs w:val="25"/>
+          <w:lang w:eastAsia="en-AU"/>
+        </w:rPr>
+        <w:t>b. Develop new tables (based on schema)</w:t>
+      </w:r>
+      <w:r>
+        <w:rPr>
+          <w:rFonts w:ascii="Arial" w:eastAsia="Times New Roman" w:hAnsi="Arial" w:cs="Arial"/>
+          <w:color w:val="1D1C1D"/>
+          <w:sz w:val="23"/>
+          <w:szCs w:val="23"/>
+          <w:lang w:eastAsia="en-AU"/>
+        </w:rPr>
+        <w:br/>
+      </w:r>
+      <w:r>
+        <w:rPr>
+          <w:rFonts w:ascii="Arial" w:eastAsia="Times New Roman" w:hAnsi="Arial" w:cs="Arial"/>
+          <w:color w:val="1D1C1D"/>
+          <w:sz w:val="25"/>
+          <w:szCs w:val="25"/>
+          <w:lang w:eastAsia="en-AU"/>
+        </w:rPr>
+        <w:t>c. Could join tables together</w:t>
+      </w:r>
+      <w:r>
+        <w:rPr>
+          <w:rFonts w:ascii="Arial" w:eastAsia="Times New Roman" w:hAnsi="Arial" w:cs="Arial"/>
+          <w:color w:val="1D1C1D"/>
+          <w:sz w:val="23"/>
+          <w:szCs w:val="23"/>
+          <w:lang w:eastAsia="en-AU"/>
+        </w:rPr>
+        <w:br/>
+      </w:r>
+      <w:r>
+        <w:rPr>
+          <w:rFonts w:ascii="Arial" w:eastAsia="Times New Roman" w:hAnsi="Arial" w:cs="Arial"/>
+          <w:color w:val="1D1C1D"/>
+          <w:sz w:val="25"/>
+          <w:szCs w:val="25"/>
+          <w:highlight w:val="green"/>
+          <w:lang w:eastAsia="en-AU"/>
+        </w:rPr>
+        <w:t xml:space="preserve">4. Remove visualisation script </w:t>
+      </w:r>
+      <w:r>
+        <w:rPr>
+          <w:rFonts w:ascii="Arial" w:eastAsia="Times New Roman" w:hAnsi="Arial" w:cs="Arial"/>
+          <w:color w:val="1D1C1D"/>
+          <w:sz w:val="25"/>
+          <w:szCs w:val="25"/>
+          <w:highlight w:val="green"/>
+          <w:lang w:eastAsia="en-AU"/>
+        </w:rPr>
+        <w:t>–</w:t>
+      </w:r>
+      <w:r>
+        <w:rPr>
+          <w:rFonts w:ascii="Arial" w:eastAsia="Times New Roman" w:hAnsi="Arial" w:cs="Arial"/>
+          <w:color w:val="1D1C1D"/>
+          <w:sz w:val="25"/>
+          <w:szCs w:val="25"/>
+          <w:highlight w:val="green"/>
+          <w:lang w:eastAsia="en-AU"/>
+        </w:rPr>
+        <w:t xml:space="preserve"> Mike</w:t>
+      </w:r>
+      <w:r>
+        <w:rPr>
+          <w:rFonts w:ascii="Arial" w:eastAsia="Times New Roman" w:hAnsi="Arial" w:cs="Arial"/>
+          <w:color w:val="1D1C1D"/>
+          <w:sz w:val="25"/>
+          <w:szCs w:val="25"/>
+          <w:highlight w:val="green"/>
+          <w:lang w:eastAsia="en-AU"/>
+        </w:rPr>
+        <w:t xml:space="preserve"> DONE</w:t>
+      </w:r>
+      <w:r>
+        <w:rPr>
+          <w:rFonts w:ascii="Arial" w:eastAsia="Times New Roman" w:hAnsi="Arial" w:cs="Arial"/>
+          <w:color w:val="1D1C1D"/>
+          <w:sz w:val="23"/>
+          <w:szCs w:val="23"/>
+          <w:lang w:eastAsia="en-AU"/>
+        </w:rPr>
+        <w:br/>
+      </w:r>
+      <w:r>
+        <w:rPr>
+          <w:rFonts w:ascii="Arial" w:eastAsia="Times New Roman" w:hAnsi="Arial" w:cs="Arial"/>
+          <w:color w:val="1D1C1D"/>
+          <w:sz w:val="25"/>
+          <w:szCs w:val="25"/>
+          <w:highlight w:val="yellow"/>
+          <w:lang w:eastAsia="en-AU"/>
+        </w:rPr>
+        <w:t>5. Load tables to database - this will use ETL activity - Megan</w:t>
+      </w:r>
+      <w:r>
+        <w:rPr>
+          <w:rFonts w:ascii="Arial" w:eastAsia="Times New Roman" w:hAnsi="Arial" w:cs="Arial"/>
+          <w:color w:val="1D1C1D"/>
+          <w:sz w:val="23"/>
+          <w:szCs w:val="23"/>
+          <w:highlight w:val="yellow"/>
+          <w:lang w:eastAsia="en-AU"/>
+        </w:rPr>
+        <w:br/>
+      </w:r>
+      <w:r>
+        <w:rPr>
+          <w:rFonts w:ascii="Arial" w:eastAsia="Times New Roman" w:hAnsi="Arial" w:cs="Arial"/>
+          <w:color w:val="1D1C1D"/>
+          <w:sz w:val="25"/>
+          <w:szCs w:val="25"/>
+          <w:highlight w:val="yellow"/>
+          <w:lang w:eastAsia="en-AU"/>
+        </w:rPr>
+        <w:t>a. Connect to database</w:t>
+      </w:r>
+      <w:r>
+        <w:rPr>
+          <w:rFonts w:ascii="Arial" w:eastAsia="Times New Roman" w:hAnsi="Arial" w:cs="Arial"/>
+          <w:color w:val="1D1C1D"/>
+          <w:sz w:val="23"/>
+          <w:szCs w:val="23"/>
+          <w:highlight w:val="yellow"/>
+          <w:lang w:eastAsia="en-AU"/>
+        </w:rPr>
+        <w:br/>
+      </w:r>
+      <w:r>
+        <w:rPr>
+          <w:rFonts w:ascii="Arial" w:eastAsia="Times New Roman" w:hAnsi="Arial" w:cs="Arial"/>
+          <w:color w:val="1D1C1D"/>
+          <w:sz w:val="25"/>
+          <w:szCs w:val="25"/>
+          <w:highlight w:val="yellow"/>
+          <w:lang w:eastAsia="en-AU"/>
+        </w:rPr>
+        <w:t>b. Load tables to database</w:t>
+      </w:r>
+      <w:r>
+        <w:rPr>
+          <w:rFonts w:ascii="Arial" w:eastAsia="Times New Roman" w:hAnsi="Arial" w:cs="Arial"/>
+          <w:color w:val="1D1C1D"/>
+          <w:sz w:val="23"/>
+          <w:szCs w:val="23"/>
+          <w:lang w:eastAsia="en-AU"/>
+        </w:rPr>
+        <w:br/>
+      </w:r>
+      <w:r>
+        <w:rPr>
+          <w:rFonts w:ascii="Arial" w:eastAsia="Times New Roman" w:hAnsi="Arial" w:cs="Arial"/>
+          <w:color w:val="1D1C1D"/>
+          <w:sz w:val="25"/>
+          <w:szCs w:val="25"/>
+          <w:lang w:eastAsia="en-AU"/>
+        </w:rPr>
+        <w:t xml:space="preserve">6. Write report (ensure there is acknowledgement of data, and whoever </w:t>
+      </w:r>
+      <w:r>
+        <w:rPr>
+          <w:rFonts w:ascii="Arial" w:eastAsia="Times New Roman" w:hAnsi="Arial" w:cs="Arial"/>
+          <w:color w:val="1D1C1D"/>
+          <w:sz w:val="23"/>
+          <w:szCs w:val="23"/>
+          <w:lang w:eastAsia="en-AU"/>
+        </w:rPr>
+        <w:br/>
+      </w:r>
+      <w:r>
+        <w:rPr>
+          <w:rFonts w:ascii="Arial" w:eastAsia="Times New Roman" w:hAnsi="Arial" w:cs="Arial"/>
+          <w:color w:val="1D1C1D"/>
+          <w:sz w:val="25"/>
+          <w:szCs w:val="25"/>
+          <w:lang w:eastAsia="en-AU"/>
+        </w:rPr>
+        <w:t xml:space="preserve">cleaned data – leverage Project 1 README) – </w:t>
+      </w:r>
+      <w:r>
+        <w:rPr>
+          <w:rFonts w:ascii="Arial" w:eastAsia="Times New Roman" w:hAnsi="Arial" w:cs="Arial"/>
+          <w:color w:val="1D1C1D"/>
+          <w:sz w:val="25"/>
+          <w:szCs w:val="25"/>
+          <w:highlight w:val="yellow"/>
+          <w:lang w:eastAsia="en-AU"/>
+        </w:rPr>
+        <w:t>Group effort (Monday)</w:t>
+      </w:r>
+      <w:r>
+        <w:rPr>
+          <w:rFonts w:ascii="Arial" w:eastAsia="Times New Roman" w:hAnsi="Arial" w:cs="Arial"/>
+          <w:color w:val="1D1C1D"/>
+          <w:sz w:val="23"/>
+          <w:szCs w:val="23"/>
+          <w:lang w:eastAsia="en-AU"/>
+        </w:rPr>
+        <w:br/>
+      </w:r>
+      <w:r>
+        <w:rPr>
+          <w:rFonts w:ascii="Arial" w:eastAsia="Times New Roman" w:hAnsi="Arial" w:cs="Arial"/>
+          <w:color w:val="1D1C1D"/>
+          <w:sz w:val="25"/>
+          <w:szCs w:val="25"/>
+          <w:lang w:eastAsia="en-AU"/>
+        </w:rPr>
+        <w:t xml:space="preserve">7. README (make extensive – similar to Mike’s project 1 README) – </w:t>
       </w:r>
       <w:r>
         <w:rPr>
@@ -500,531 +1270,27 @@
           <w:highlight w:val="cyan"/>
           <w:lang w:eastAsia="en-AU"/>
         </w:rPr>
-        <w:t>(Mike will fill these</w:t>
-      </w:r>
-      <w:r>
-        <w:rPr>
-          <w:rFonts w:ascii="Arial" w:eastAsia="Times New Roman" w:hAnsi="Arial" w:cs="Arial"/>
-          <w:color w:val="1D1C1D"/>
-          <w:sz w:val="25"/>
-          <w:szCs w:val="25"/>
-          <w:highlight w:val="cyan"/>
-          <w:lang w:eastAsia="en-AU"/>
-        </w:rPr>
-        <w:t xml:space="preserve">) </w:t>
-      </w:r>
-      <w:r>
-        <w:rPr>
-          <w:rFonts w:ascii="Arial" w:eastAsia="Times New Roman" w:hAnsi="Arial" w:cs="Arial"/>
-          <w:color w:val="1D1C1D"/>
-          <w:sz w:val="25"/>
-          <w:szCs w:val="25"/>
-          <w:highlight w:val="green"/>
-          <w:lang w:eastAsia="en-AU"/>
-        </w:rPr>
-        <w:t>COMPLETE – READY FOR REVIEW</w:t>
-      </w:r>
-      <w:r>
-        <w:rPr>
-          <w:rFonts w:ascii="Arial" w:eastAsia="Times New Roman" w:hAnsi="Arial" w:cs="Arial"/>
-          <w:color w:val="1D1C1D"/>
-          <w:sz w:val="25"/>
-          <w:szCs w:val="25"/>
-          <w:highlight w:val="green"/>
-          <w:lang w:eastAsia="en-AU"/>
-        </w:rPr>
-        <w:t>)</w:t>
-      </w:r>
-      <w:r>
-        <w:rPr>
-          <w:rFonts w:ascii="Arial" w:eastAsia="Times New Roman" w:hAnsi="Arial" w:cs="Arial"/>
-          <w:color w:val="1D1C1D"/>
-          <w:sz w:val="23"/>
-          <w:szCs w:val="23"/>
-          <w:lang w:eastAsia="en-AU"/>
-        </w:rPr>
-        <w:br/>
-      </w:r>
-      <w:r>
-        <w:rPr>
-          <w:rFonts w:ascii="Arial" w:eastAsia="Times New Roman" w:hAnsi="Arial" w:cs="Arial"/>
-          <w:color w:val="1D1C1D"/>
-          <w:sz w:val="25"/>
-          <w:szCs w:val="25"/>
-          <w:highlight w:val="green"/>
-          <w:lang w:eastAsia="en-AU"/>
-        </w:rPr>
-        <w:t>ii. Population</w:t>
-      </w:r>
-      <w:r>
-        <w:rPr>
-          <w:rFonts w:ascii="Arial" w:eastAsia="Times New Roman" w:hAnsi="Arial" w:cs="Arial"/>
-          <w:color w:val="1D1C1D"/>
-          <w:sz w:val="23"/>
-          <w:szCs w:val="23"/>
-          <w:highlight w:val="green"/>
-          <w:lang w:eastAsia="en-AU"/>
-        </w:rPr>
-        <w:br/>
-      </w:r>
-      <w:r>
-        <w:rPr>
-          <w:highlight w:val="green"/>
-          <w:lang w:eastAsia="en-AU"/>
-        </w:rPr>
-        <w:sym w:font="Symbol" w:char="F0B7"/>
-      </w:r>
-      <w:r>
-        <w:rPr>
-          <w:rFonts w:ascii="Arial" w:eastAsia="Times New Roman" w:hAnsi="Arial" w:cs="Arial"/>
-          <w:color w:val="1D1C1D"/>
-          <w:sz w:val="25"/>
-          <w:szCs w:val="25"/>
-          <w:highlight w:val="green"/>
-          <w:lang w:eastAsia="en-AU"/>
-        </w:rPr>
-        <w:t>(columns)</w:t>
-      </w:r>
-      <w:r>
-        <w:rPr>
-          <w:rFonts w:ascii="Arial" w:eastAsia="Times New Roman" w:hAnsi="Arial" w:cs="Arial"/>
-          <w:color w:val="1D1C1D"/>
-          <w:sz w:val="23"/>
-          <w:szCs w:val="23"/>
-          <w:highlight w:val="green"/>
-          <w:lang w:eastAsia="en-AU"/>
-        </w:rPr>
-        <w:br/>
-      </w:r>
-      <w:r>
-        <w:rPr>
-          <w:rFonts w:ascii="Arial" w:eastAsia="Times New Roman" w:hAnsi="Arial" w:cs="Arial"/>
-          <w:color w:val="1D1C1D"/>
-          <w:sz w:val="25"/>
-          <w:szCs w:val="25"/>
-          <w:highlight w:val="green"/>
-          <w:lang w:eastAsia="en-AU"/>
-        </w:rPr>
-        <w:t>iii. Vaccinations</w:t>
-      </w:r>
-      <w:r>
-        <w:rPr>
-          <w:rFonts w:ascii="Arial" w:eastAsia="Times New Roman" w:hAnsi="Arial" w:cs="Arial"/>
-          <w:color w:val="1D1C1D"/>
-          <w:sz w:val="23"/>
-          <w:szCs w:val="23"/>
-          <w:highlight w:val="green"/>
-          <w:lang w:eastAsia="en-AU"/>
-        </w:rPr>
-        <w:br/>
-      </w:r>
-      <w:r>
-        <w:rPr>
-          <w:highlight w:val="green"/>
-          <w:lang w:eastAsia="en-AU"/>
-        </w:rPr>
-        <w:sym w:font="Symbol" w:char="F0B7"/>
-      </w:r>
-      <w:r>
-        <w:rPr>
-          <w:rFonts w:ascii="Arial" w:eastAsia="Times New Roman" w:hAnsi="Arial" w:cs="Arial"/>
-          <w:color w:val="1D1C1D"/>
-          <w:sz w:val="25"/>
-          <w:szCs w:val="25"/>
-          <w:highlight w:val="green"/>
-          <w:lang w:eastAsia="en-AU"/>
-        </w:rPr>
-        <w:t>(columns)</w:t>
-      </w:r>
-      <w:r>
-        <w:rPr>
-          <w:rFonts w:ascii="Arial" w:eastAsia="Times New Roman" w:hAnsi="Arial" w:cs="Arial"/>
-          <w:color w:val="1D1C1D"/>
-          <w:sz w:val="23"/>
-          <w:szCs w:val="23"/>
-          <w:lang w:eastAsia="en-AU"/>
-        </w:rPr>
-        <w:br/>
-      </w:r>
-      <w:r>
-        <w:rPr>
-          <w:rFonts w:ascii="Arial" w:eastAsia="Times New Roman" w:hAnsi="Arial" w:cs="Arial"/>
-          <w:color w:val="1D1C1D"/>
-          <w:sz w:val="25"/>
-          <w:szCs w:val="25"/>
-          <w:lang w:eastAsia="en-AU"/>
-        </w:rPr>
-        <w:t xml:space="preserve">2. Extract data - use </w:t>
-      </w:r>
-      <w:r>
-        <w:rPr>
-          <w:rFonts w:ascii="Arial" w:eastAsia="Times New Roman" w:hAnsi="Arial" w:cs="Arial"/>
-          <w:color w:val="1D1C1D"/>
-          <w:sz w:val="25"/>
-          <w:szCs w:val="25"/>
-          <w:highlight w:val="cyan"/>
-          <w:lang w:eastAsia="en-AU"/>
-        </w:rPr>
-        <w:t>Mike's script</w:t>
-      </w:r>
-      <w:r>
-        <w:rPr>
-          <w:rFonts w:ascii="Arial" w:eastAsia="Times New Roman" w:hAnsi="Arial" w:cs="Arial"/>
-          <w:color w:val="1D1C1D"/>
-          <w:sz w:val="25"/>
-          <w:szCs w:val="25"/>
-          <w:lang w:eastAsia="en-AU"/>
-        </w:rPr>
-        <w:t xml:space="preserve"> (won’t need to add much to this) – </w:t>
-      </w:r>
-      <w:r>
-        <w:rPr>
-          <w:rFonts w:ascii="Arial" w:eastAsia="Times New Roman" w:hAnsi="Arial" w:cs="Arial"/>
-          <w:color w:val="1D1C1D"/>
-          <w:sz w:val="23"/>
-          <w:szCs w:val="23"/>
-          <w:lang w:eastAsia="en-AU"/>
-        </w:rPr>
-        <w:br/>
-      </w:r>
-      <w:r>
-        <w:rPr>
-          <w:rFonts w:ascii="Arial" w:eastAsia="Times New Roman" w:hAnsi="Arial" w:cs="Arial"/>
-          <w:color w:val="1D1C1D"/>
-          <w:sz w:val="25"/>
-          <w:szCs w:val="25"/>
-          <w:lang w:eastAsia="en-AU"/>
-        </w:rPr>
-        <w:t xml:space="preserve">Already done – </w:t>
-      </w:r>
-      <w:r>
-        <w:rPr>
-          <w:rFonts w:ascii="Arial" w:eastAsia="Times New Roman" w:hAnsi="Arial" w:cs="Arial"/>
-          <w:color w:val="1D1C1D"/>
-          <w:sz w:val="25"/>
-          <w:szCs w:val="25"/>
-          <w:highlight w:val="cyan"/>
-          <w:lang w:eastAsia="en-AU"/>
-        </w:rPr>
-        <w:t>Mike will tidy this</w:t>
-      </w:r>
-      <w:r>
-        <w:rPr>
-          <w:rFonts w:ascii="Arial" w:eastAsia="Times New Roman" w:hAnsi="Arial" w:cs="Arial"/>
-          <w:color w:val="1D1C1D"/>
-          <w:sz w:val="23"/>
-          <w:szCs w:val="23"/>
-          <w:lang w:eastAsia="en-AU"/>
-        </w:rPr>
-        <w:br/>
-      </w:r>
-      <w:r>
-        <w:rPr>
-          <w:rFonts w:ascii="Arial" w:eastAsia="Times New Roman" w:hAnsi="Arial" w:cs="Arial"/>
-          <w:color w:val="1D1C1D"/>
-          <w:sz w:val="25"/>
-          <w:szCs w:val="25"/>
-          <w:lang w:eastAsia="en-AU"/>
-        </w:rPr>
-        <w:t xml:space="preserve">3. Transform data to tables - use </w:t>
-      </w:r>
-      <w:r>
-        <w:rPr>
-          <w:rFonts w:ascii="Arial" w:eastAsia="Times New Roman" w:hAnsi="Arial" w:cs="Arial"/>
-          <w:color w:val="1D1C1D"/>
-          <w:sz w:val="25"/>
-          <w:szCs w:val="25"/>
-          <w:highlight w:val="cyan"/>
-          <w:lang w:eastAsia="en-AU"/>
-        </w:rPr>
-        <w:t>Mike's script</w:t>
-      </w:r>
-      <w:r>
-        <w:rPr>
-          <w:rFonts w:ascii="Arial" w:eastAsia="Times New Roman" w:hAnsi="Arial" w:cs="Arial"/>
-          <w:color w:val="1D1C1D"/>
-          <w:sz w:val="25"/>
-          <w:szCs w:val="25"/>
-          <w:lang w:eastAsia="en-AU"/>
-        </w:rPr>
-        <w:t xml:space="preserve"> as basis</w:t>
-      </w:r>
-      <w:r>
-        <w:rPr>
-          <w:rFonts w:ascii="Arial" w:eastAsia="Times New Roman" w:hAnsi="Arial" w:cs="Arial"/>
-          <w:color w:val="1D1C1D"/>
-          <w:sz w:val="23"/>
-          <w:szCs w:val="23"/>
-          <w:lang w:eastAsia="en-AU"/>
-        </w:rPr>
-        <w:br/>
-      </w:r>
-      <w:r>
-        <w:rPr>
-          <w:rFonts w:ascii="Arial" w:eastAsia="Times New Roman" w:hAnsi="Arial" w:cs="Arial"/>
-          <w:color w:val="1D1C1D"/>
-          <w:sz w:val="25"/>
-          <w:szCs w:val="25"/>
-          <w:lang w:eastAsia="en-AU"/>
-        </w:rPr>
-        <w:t xml:space="preserve">a. Use new functions to clean/transform data (from session 13.1) – </w:t>
-      </w:r>
-      <w:r>
-        <w:rPr>
-          <w:rFonts w:ascii="Arial" w:eastAsia="Times New Roman" w:hAnsi="Arial" w:cs="Arial"/>
-          <w:color w:val="1D1C1D"/>
-          <w:sz w:val="23"/>
-          <w:szCs w:val="23"/>
-          <w:lang w:eastAsia="en-AU"/>
-        </w:rPr>
-        <w:br/>
-      </w:r>
-      <w:r>
-        <w:rPr>
-          <w:rFonts w:ascii="Arial" w:eastAsia="Times New Roman" w:hAnsi="Arial" w:cs="Arial"/>
-          <w:color w:val="1D1C1D"/>
-          <w:sz w:val="25"/>
-          <w:szCs w:val="25"/>
-          <w:highlight w:val="cyan"/>
-          <w:lang w:eastAsia="en-AU"/>
-        </w:rPr>
         <w:t>Mike</w:t>
       </w:r>
       <w:r>
         <w:rPr>
           <w:rFonts w:ascii="Arial" w:eastAsia="Times New Roman" w:hAnsi="Arial" w:cs="Arial"/>
           <w:color w:val="1D1C1D"/>
-          <w:sz w:val="23"/>
-          <w:szCs w:val="23"/>
-          <w:lang w:eastAsia="en-AU"/>
-        </w:rPr>
-        <w:br/>
-      </w:r>
-      <w:proofErr w:type="spellStart"/>
-      <w:r>
-        <w:rPr>
-          <w:rFonts w:ascii="Arial" w:eastAsia="Times New Roman" w:hAnsi="Arial" w:cs="Arial"/>
-          <w:color w:val="1D1C1D"/>
-          <w:sz w:val="25"/>
-          <w:szCs w:val="25"/>
-          <w:lang w:eastAsia="en-AU"/>
-        </w:rPr>
-        <w:t>i</w:t>
-      </w:r>
-      <w:proofErr w:type="spellEnd"/>
-      <w:r>
-        <w:rPr>
-          <w:rFonts w:ascii="Arial" w:eastAsia="Times New Roman" w:hAnsi="Arial" w:cs="Arial"/>
-          <w:color w:val="1D1C1D"/>
-          <w:sz w:val="25"/>
-          <w:szCs w:val="25"/>
-          <w:lang w:eastAsia="en-AU"/>
-        </w:rPr>
-        <w:t xml:space="preserve">. </w:t>
-      </w:r>
-      <w:proofErr w:type="gramStart"/>
-      <w:r>
-        <w:rPr>
-          <w:rFonts w:ascii="Arial" w:eastAsia="Times New Roman" w:hAnsi="Arial" w:cs="Arial"/>
-          <w:color w:val="1D1C1D"/>
-          <w:sz w:val="25"/>
-          <w:szCs w:val="25"/>
-          <w:lang w:eastAsia="en-AU"/>
-        </w:rPr>
-        <w:t>E.g.</w:t>
-      </w:r>
-      <w:proofErr w:type="gramEnd"/>
-      <w:r>
-        <w:rPr>
-          <w:rFonts w:ascii="Arial" w:eastAsia="Times New Roman" w:hAnsi="Arial" w:cs="Arial"/>
-          <w:color w:val="1D1C1D"/>
-          <w:sz w:val="25"/>
-          <w:szCs w:val="25"/>
-          <w:lang w:eastAsia="en-AU"/>
-        </w:rPr>
-        <w:t xml:space="preserve"> drop duplicates, missing/no, pandas profiling</w:t>
-      </w:r>
-      <w:r>
-        <w:rPr>
-          <w:rFonts w:ascii="Arial" w:eastAsia="Times New Roman" w:hAnsi="Arial" w:cs="Arial"/>
-          <w:color w:val="1D1C1D"/>
-          <w:sz w:val="23"/>
-          <w:szCs w:val="23"/>
-          <w:lang w:eastAsia="en-AU"/>
-        </w:rPr>
-        <w:br/>
-      </w:r>
-      <w:r>
-        <w:rPr>
-          <w:rFonts w:ascii="Arial" w:eastAsia="Times New Roman" w:hAnsi="Arial" w:cs="Arial"/>
-          <w:color w:val="1D1C1D"/>
-          <w:sz w:val="25"/>
-          <w:szCs w:val="25"/>
-          <w:lang w:eastAsia="en-AU"/>
-        </w:rPr>
-        <w:t>b. Develop new tables (based on schema)</w:t>
-      </w:r>
-      <w:r>
-        <w:rPr>
-          <w:rFonts w:ascii="Arial" w:eastAsia="Times New Roman" w:hAnsi="Arial" w:cs="Arial"/>
-          <w:color w:val="1D1C1D"/>
-          <w:sz w:val="23"/>
-          <w:szCs w:val="23"/>
-          <w:lang w:eastAsia="en-AU"/>
-        </w:rPr>
-        <w:br/>
-      </w:r>
-      <w:r>
-        <w:rPr>
-          <w:rFonts w:ascii="Arial" w:eastAsia="Times New Roman" w:hAnsi="Arial" w:cs="Arial"/>
-          <w:color w:val="1D1C1D"/>
-          <w:sz w:val="25"/>
-          <w:szCs w:val="25"/>
-          <w:lang w:eastAsia="en-AU"/>
-        </w:rPr>
-        <w:t>c. Could join tables together</w:t>
-      </w:r>
-      <w:r>
-        <w:rPr>
-          <w:rFonts w:ascii="Arial" w:eastAsia="Times New Roman" w:hAnsi="Arial" w:cs="Arial"/>
-          <w:color w:val="1D1C1D"/>
-          <w:sz w:val="23"/>
-          <w:szCs w:val="23"/>
-          <w:lang w:eastAsia="en-AU"/>
-        </w:rPr>
-        <w:br/>
-      </w:r>
-      <w:r>
-        <w:rPr>
-          <w:rFonts w:ascii="Arial" w:eastAsia="Times New Roman" w:hAnsi="Arial" w:cs="Arial"/>
-          <w:color w:val="1D1C1D"/>
-          <w:sz w:val="25"/>
-          <w:szCs w:val="25"/>
-          <w:lang w:eastAsia="en-AU"/>
-        </w:rPr>
-        <w:t xml:space="preserve">4. Remove visualisation script - </w:t>
-      </w:r>
-      <w:r>
-        <w:rPr>
-          <w:rFonts w:ascii="Arial" w:eastAsia="Times New Roman" w:hAnsi="Arial" w:cs="Arial"/>
-          <w:color w:val="1D1C1D"/>
-          <w:sz w:val="25"/>
-          <w:szCs w:val="25"/>
-          <w:highlight w:val="cyan"/>
-          <w:lang w:eastAsia="en-AU"/>
-        </w:rPr>
-        <w:t>Mike</w:t>
-      </w:r>
-      <w:r>
-        <w:rPr>
-          <w:rFonts w:ascii="Arial" w:eastAsia="Times New Roman" w:hAnsi="Arial" w:cs="Arial"/>
-          <w:color w:val="1D1C1D"/>
-          <w:sz w:val="23"/>
-          <w:szCs w:val="23"/>
-          <w:lang w:eastAsia="en-AU"/>
-        </w:rPr>
-        <w:br/>
-      </w:r>
-      <w:r>
-        <w:rPr>
-          <w:rFonts w:ascii="Arial" w:eastAsia="Times New Roman" w:hAnsi="Arial" w:cs="Arial"/>
-          <w:color w:val="1D1C1D"/>
-          <w:sz w:val="25"/>
-          <w:szCs w:val="25"/>
-          <w:lang w:eastAsia="en-AU"/>
-        </w:rPr>
-        <w:t xml:space="preserve">5. Load tables to database - this will use ETL activity - </w:t>
-      </w:r>
-      <w:r>
-        <w:rPr>
-          <w:rFonts w:ascii="Arial" w:eastAsia="Times New Roman" w:hAnsi="Arial" w:cs="Arial"/>
-          <w:color w:val="1D1C1D"/>
-          <w:sz w:val="25"/>
-          <w:szCs w:val="25"/>
-          <w:highlight w:val="cyan"/>
-          <w:lang w:eastAsia="en-AU"/>
-        </w:rPr>
-        <w:t>Megan</w:t>
-      </w:r>
-      <w:r>
-        <w:rPr>
-          <w:rFonts w:ascii="Arial" w:eastAsia="Times New Roman" w:hAnsi="Arial" w:cs="Arial"/>
-          <w:color w:val="1D1C1D"/>
-          <w:sz w:val="23"/>
-          <w:szCs w:val="23"/>
-          <w:lang w:eastAsia="en-AU"/>
-        </w:rPr>
-        <w:br/>
-      </w:r>
-      <w:r>
-        <w:rPr>
-          <w:rFonts w:ascii="Arial" w:eastAsia="Times New Roman" w:hAnsi="Arial" w:cs="Arial"/>
-          <w:color w:val="1D1C1D"/>
-          <w:sz w:val="25"/>
-          <w:szCs w:val="25"/>
-          <w:lang w:eastAsia="en-AU"/>
-        </w:rPr>
-        <w:t>a. Connect to database</w:t>
-      </w:r>
-      <w:r>
-        <w:rPr>
-          <w:rFonts w:ascii="Arial" w:eastAsia="Times New Roman" w:hAnsi="Arial" w:cs="Arial"/>
-          <w:color w:val="1D1C1D"/>
-          <w:sz w:val="23"/>
-          <w:szCs w:val="23"/>
-          <w:lang w:eastAsia="en-AU"/>
-        </w:rPr>
-        <w:br/>
-      </w:r>
-      <w:r>
-        <w:rPr>
-          <w:rFonts w:ascii="Arial" w:eastAsia="Times New Roman" w:hAnsi="Arial" w:cs="Arial"/>
-          <w:color w:val="1D1C1D"/>
-          <w:sz w:val="25"/>
-          <w:szCs w:val="25"/>
-          <w:lang w:eastAsia="en-AU"/>
-        </w:rPr>
-        <w:t>b. Load tables to database</w:t>
-      </w:r>
-      <w:r>
-        <w:rPr>
-          <w:rFonts w:ascii="Arial" w:eastAsia="Times New Roman" w:hAnsi="Arial" w:cs="Arial"/>
-          <w:color w:val="1D1C1D"/>
-          <w:sz w:val="23"/>
-          <w:szCs w:val="23"/>
-          <w:lang w:eastAsia="en-AU"/>
-        </w:rPr>
-        <w:br/>
-      </w:r>
-      <w:r>
-        <w:rPr>
-          <w:rFonts w:ascii="Arial" w:eastAsia="Times New Roman" w:hAnsi="Arial" w:cs="Arial"/>
-          <w:color w:val="1D1C1D"/>
-          <w:sz w:val="25"/>
-          <w:szCs w:val="25"/>
-          <w:lang w:eastAsia="en-AU"/>
-        </w:rPr>
-        <w:t xml:space="preserve">6. Write report (ensure there is acknowledgement of data, and whoever </w:t>
-      </w:r>
-      <w:r>
-        <w:rPr>
-          <w:rFonts w:ascii="Arial" w:eastAsia="Times New Roman" w:hAnsi="Arial" w:cs="Arial"/>
-          <w:color w:val="1D1C1D"/>
-          <w:sz w:val="23"/>
-          <w:szCs w:val="23"/>
-          <w:lang w:eastAsia="en-AU"/>
-        </w:rPr>
-        <w:br/>
-      </w:r>
-      <w:r>
-        <w:rPr>
-          <w:rFonts w:ascii="Arial" w:eastAsia="Times New Roman" w:hAnsi="Arial" w:cs="Arial"/>
-          <w:color w:val="1D1C1D"/>
-          <w:sz w:val="25"/>
-          <w:szCs w:val="25"/>
-          <w:lang w:eastAsia="en-AU"/>
-        </w:rPr>
-        <w:t xml:space="preserve">cleaned data – leverage Project 1 README) – </w:t>
+          <w:sz w:val="25"/>
+          <w:szCs w:val="25"/>
+          <w:lang w:eastAsia="en-AU"/>
+        </w:rPr>
+        <w:t>?</w:t>
+      </w:r>
+      <w:r>
+        <w:rPr>
+          <w:rFonts w:ascii="Arial" w:eastAsia="Times New Roman" w:hAnsi="Arial" w:cs="Arial"/>
+          <w:color w:val="1D1C1D"/>
+          <w:sz w:val="23"/>
+          <w:szCs w:val="23"/>
+          <w:lang w:eastAsia="en-AU"/>
+        </w:rPr>
+        <w:br/>
       </w:r>
       <w:r>
         <w:rPr>
@@ -1035,68 +1301,41 @@
           <w:highlight w:val="yellow"/>
           <w:lang w:eastAsia="en-AU"/>
         </w:rPr>
-        <w:t>Group effort (Monday)</w:t>
-      </w:r>
-      <w:r>
-        <w:rPr>
-          <w:rFonts w:ascii="Arial" w:eastAsia="Times New Roman" w:hAnsi="Arial" w:cs="Arial"/>
-          <w:color w:val="1D1C1D"/>
-          <w:sz w:val="23"/>
-          <w:szCs w:val="23"/>
-          <w:lang w:eastAsia="en-AU"/>
-        </w:rPr>
-        <w:br/>
-      </w:r>
-      <w:r>
-        <w:rPr>
-          <w:rFonts w:ascii="Arial" w:eastAsia="Times New Roman" w:hAnsi="Arial" w:cs="Arial"/>
-          <w:color w:val="1D1C1D"/>
-          <w:sz w:val="25"/>
-          <w:szCs w:val="25"/>
-          <w:lang w:eastAsia="en-AU"/>
-        </w:rPr>
-        <w:t xml:space="preserve">7. README (make extensive – similar to Mike’s project 1 README) – </w:t>
-      </w:r>
-      <w:r>
-        <w:rPr>
-          <w:rFonts w:ascii="Arial" w:eastAsia="Times New Roman" w:hAnsi="Arial" w:cs="Arial"/>
-          <w:color w:val="1D1C1D"/>
-          <w:sz w:val="25"/>
-          <w:szCs w:val="25"/>
-          <w:highlight w:val="cyan"/>
-          <w:lang w:eastAsia="en-AU"/>
-        </w:rPr>
-        <w:t>Mike</w:t>
-      </w:r>
-      <w:r>
-        <w:rPr>
-          <w:rFonts w:ascii="Arial" w:eastAsia="Times New Roman" w:hAnsi="Arial" w:cs="Arial"/>
-          <w:color w:val="1D1C1D"/>
-          <w:sz w:val="25"/>
-          <w:szCs w:val="25"/>
-          <w:lang w:eastAsia="en-AU"/>
-        </w:rPr>
-        <w:t>?</w:t>
-      </w:r>
-      <w:r>
-        <w:rPr>
-          <w:rFonts w:ascii="Arial" w:eastAsia="Times New Roman" w:hAnsi="Arial" w:cs="Arial"/>
-          <w:color w:val="1D1C1D"/>
-          <w:sz w:val="23"/>
-          <w:szCs w:val="23"/>
-          <w:lang w:eastAsia="en-AU"/>
-        </w:rPr>
-        <w:br/>
-      </w:r>
-      <w:r>
-        <w:rPr>
-          <w:rFonts w:ascii="Arial" w:eastAsia="Times New Roman" w:hAnsi="Arial" w:cs="Arial"/>
-          <w:color w:val="1D1C1D"/>
-          <w:sz w:val="25"/>
-          <w:szCs w:val="25"/>
-          <w:lang w:eastAsia="en-AU"/>
-        </w:rPr>
         <w:t>8. Presentation (use README)</w:t>
+      </w:r>
+    </w:p>
+    <w:p>
+      <w:pPr>
+        <w:spacing w:line="240" w:lineRule="auto"/>
+        <w:ind w:left="2160"/>
+        <w:rPr>
+          <w:rFonts w:ascii="Arial" w:eastAsia="Times New Roman" w:hAnsi="Arial" w:cs="Arial"/>
+          <w:color w:val="1D1C1D"/>
+          <w:sz w:val="23"/>
+          <w:szCs w:val="23"/>
+          <w:lang w:eastAsia="en-AU"/>
+        </w:rPr>
+      </w:pPr>
+      <w:r>
+        <w:rPr>
+          <w:rFonts w:ascii="Arial" w:eastAsia="Times New Roman" w:hAnsi="Arial" w:cs="Arial"/>
+          <w:color w:val="1D1C1D"/>
+          <w:sz w:val="23"/>
+          <w:szCs w:val="23"/>
+          <w:highlight w:val="yellow"/>
+          <w:lang w:eastAsia="en-AU"/>
+        </w:rPr>
+        <w:t>Hesh – we didn’t discuss this at today’s zoom call, but could I suggest that you start thinking about how best to present our “Integrated Covid Data Base”? It would be good to have some preliminary ideas in place when we meet on Monday</w:t>
+      </w:r>
+      <w:r>
+        <w:rPr>
+          <w:rFonts w:ascii="Arial" w:eastAsia="Times New Roman" w:hAnsi="Arial" w:cs="Arial"/>
+          <w:color w:val="1D1C1D"/>
+          <w:sz w:val="23"/>
+          <w:szCs w:val="23"/>
+          <w:lang w:eastAsia="en-AU"/>
+        </w:rPr>
+        <w:t>.</w:t>
       </w:r>
     </w:p>
     <w:p/>
@@ -1113,6 +1352,92 @@
 <file path=word/numbering.xml><?xml version="1.0" encoding="utf-8"?>
 <w:numbering xmlns:wpc="http://schemas.microsoft.com/office/word/2010/wordprocessingCanvas" xmlns:cx="http://schemas.microsoft.com/office/drawing/2014/chartex" xmlns:cx1="http://schemas.microsoft.com/office/drawing/2015/9/8/chartex" xmlns:cx2="http://schemas.microsoft.com/office/drawing/2015/10/21/chartex" xmlns:cx3="http://schemas.microsoft.com/office/drawing/2016/5/9/chartex" xmlns:cx4="http://schemas.microsoft.com/office/drawing/2016/5/10/chartex" xmlns:cx5="http://schemas.microsoft.com/office/drawing/2016/5/11/chartex" xmlns:cx6="http://schemas.microsoft.com/office/drawing/2016/5/12/chartex" xmlns:cx7="http://schemas.microsoft.com/office/drawing/2016/5/13/chartex" xmlns:cx8="http://schemas.microsoft.com/office/drawing/2016/5/14/chartex" xmlns:mc="http://schemas.openxmlformats.org/markup-compatibility/2006" xmlns:aink="http://schemas.microsoft.com/office/drawing/2016/ink" xmlns:am3d="http://schemas.microsoft.com/office/drawing/2017/model3d" xmlns:o="urn:schemas-microsoft-com:office:office" xmlns:r="http://schemas.openxmlformats.org/officeDocument/2006/relationships" xmlns:m="http://schemas.openxmlformats.org/officeDocument/2006/math" xmlns:v="urn:schemas-microsoft-com:vml" xmlns:wp14="http://schemas.microsoft.com/office/word/2010/wordprocessingDrawing" xmlns:wp="http://schemas.openxmlformats.org/drawingml/2006/wordprocessingDrawing" xmlns:w10="urn:schemas-microsoft-com:office:word" xmlns:w="http://schemas.openxmlformats.org/wordprocessingml/2006/main" xmlns:w14="http://schemas.microsoft.com/office/word/2010/wordml" xmlns:w15="http://schemas.microsoft.com/office/word/2012/wordml" xmlns:w16cex="http://schemas.microsoft.com/office/word/2018/wordml/cex" xmlns:w16cid="http://schemas.microsoft.com/office/word/2016/wordml/cid" xmlns:w16="http://schemas.microsoft.com/office/word/2018/wordml" xmlns:w16sdtdh="http://schemas.microsoft.com/office/word/2020/wordml/sdtdatahash" xmlns:w16se="http://schemas.microsoft.com/office/word/2015/wordml/symex" xmlns:wpg="http://schemas.microsoft.com/office/word/2010/wordprocessingGroup" xmlns:wpi="http://schemas.microsoft.com/office/word/2010/wordprocessingInk" xmlns:wne="http://schemas.microsoft.com/office/word/2006/wordml" xmlns:wps="http://schemas.microsoft.com/office/word/2010/wordprocessingShape" mc:Ignorable="w14 w15 w16se w16cid w16 w16cex w16sdtdh wp14">
   <w:abstractNum w:abstractNumId="0" w15:restartNumberingAfterBreak="0">
+    <w:nsid w:val="207571EF"/>
+    <w:multiLevelType w:val="hybridMultilevel"/>
+    <w:tmpl w:val="551C8D30"/>
+    <w:lvl w:ilvl="0" w:tplc="0C09000F">
+      <w:start w:val="1"/>
+      <w:numFmt w:val="decimal"/>
+      <w:lvlText w:val="%1."/>
+      <w:lvlJc w:val="left"/>
+      <w:pPr>
+        <w:ind w:left="720" w:hanging="360"/>
+      </w:pPr>
+    </w:lvl>
+    <w:lvl w:ilvl="1" w:tplc="0C090019" w:tentative="1">
+      <w:start w:val="1"/>
+      <w:numFmt w:val="lowerLetter"/>
+      <w:lvlText w:val="%2."/>
+      <w:lvlJc w:val="left"/>
+      <w:pPr>
+        <w:ind w:left="1440" w:hanging="360"/>
+      </w:pPr>
+    </w:lvl>
+    <w:lvl w:ilvl="2" w:tplc="0C09001B" w:tentative="1">
+      <w:start w:val="1"/>
+      <w:numFmt w:val="lowerRoman"/>
+      <w:lvlText w:val="%3."/>
+      <w:lvlJc w:val="right"/>
+      <w:pPr>
+        <w:ind w:left="2160" w:hanging="180"/>
+      </w:pPr>
+    </w:lvl>
+    <w:lvl w:ilvl="3" w:tplc="0C09000F" w:tentative="1">
+      <w:start w:val="1"/>
+      <w:numFmt w:val="decimal"/>
+      <w:lvlText w:val="%4."/>
+      <w:lvlJc w:val="left"/>
+      <w:pPr>
+        <w:ind w:left="2880" w:hanging="360"/>
+      </w:pPr>
+    </w:lvl>
+    <w:lvl w:ilvl="4" w:tplc="0C090019" w:tentative="1">
+      <w:start w:val="1"/>
+      <w:numFmt w:val="lowerLetter"/>
+      <w:lvlText w:val="%5."/>
+      <w:lvlJc w:val="left"/>
+      <w:pPr>
+        <w:ind w:left="3600" w:hanging="360"/>
+      </w:pPr>
+    </w:lvl>
+    <w:lvl w:ilvl="5" w:tplc="0C09001B" w:tentative="1">
+      <w:start w:val="1"/>
+      <w:numFmt w:val="lowerRoman"/>
+      <w:lvlText w:val="%6."/>
+      <w:lvlJc w:val="right"/>
+      <w:pPr>
+        <w:ind w:left="4320" w:hanging="180"/>
+      </w:pPr>
+    </w:lvl>
+    <w:lvl w:ilvl="6" w:tplc="0C09000F" w:tentative="1">
+      <w:start w:val="1"/>
+      <w:numFmt w:val="decimal"/>
+      <w:lvlText w:val="%7."/>
+      <w:lvlJc w:val="left"/>
+      <w:pPr>
+        <w:ind w:left="5040" w:hanging="360"/>
+      </w:pPr>
+    </w:lvl>
+    <w:lvl w:ilvl="7" w:tplc="0C090019" w:tentative="1">
+      <w:start w:val="1"/>
+      <w:numFmt w:val="lowerLetter"/>
+      <w:lvlText w:val="%8."/>
+      <w:lvlJc w:val="left"/>
+      <w:pPr>
+        <w:ind w:left="5760" w:hanging="360"/>
+      </w:pPr>
+    </w:lvl>
+    <w:lvl w:ilvl="8" w:tplc="0C09001B" w:tentative="1">
+      <w:start w:val="1"/>
+      <w:numFmt w:val="lowerRoman"/>
+      <w:lvlText w:val="%9."/>
+      <w:lvlJc w:val="right"/>
+      <w:pPr>
+        <w:ind w:left="6480" w:hanging="180"/>
+      </w:pPr>
+    </w:lvl>
+  </w:abstractNum>
+  <w:abstractNum w:abstractNumId="1" w15:restartNumberingAfterBreak="0">
     <w:nsid w:val="4F3867D8"/>
     <w:multiLevelType w:val="hybridMultilevel"/>
     <w:tmpl w:val="1AD82660"/>
@@ -1201,8 +1526,243 @@
       </w:pPr>
     </w:lvl>
   </w:abstractNum>
+  <w:abstractNum w:abstractNumId="2" w15:restartNumberingAfterBreak="0">
+    <w:nsid w:val="59B40777"/>
+    <w:multiLevelType w:val="hybridMultilevel"/>
+    <w:tmpl w:val="1E2E382C"/>
+    <w:lvl w:ilvl="0" w:tplc="0C090001">
+      <w:start w:val="1"/>
+      <w:numFmt w:val="bullet"/>
+      <w:lvlText w:val=""/>
+      <w:lvlJc w:val="left"/>
+      <w:pPr>
+        <w:ind w:left="1800" w:hanging="360"/>
+      </w:pPr>
+      <w:rPr>
+        <w:rFonts w:ascii="Symbol" w:hAnsi="Symbol" w:hint="default"/>
+      </w:rPr>
+    </w:lvl>
+    <w:lvl w:ilvl="1" w:tplc="0C090003" w:tentative="1">
+      <w:start w:val="1"/>
+      <w:numFmt w:val="bullet"/>
+      <w:lvlText w:val="o"/>
+      <w:lvlJc w:val="left"/>
+      <w:pPr>
+        <w:ind w:left="2520" w:hanging="360"/>
+      </w:pPr>
+      <w:rPr>
+        <w:rFonts w:ascii="Courier New" w:hAnsi="Courier New" w:cs="Courier New" w:hint="default"/>
+      </w:rPr>
+    </w:lvl>
+    <w:lvl w:ilvl="2" w:tplc="0C090005" w:tentative="1">
+      <w:start w:val="1"/>
+      <w:numFmt w:val="bullet"/>
+      <w:lvlText w:val=""/>
+      <w:lvlJc w:val="left"/>
+      <w:pPr>
+        <w:ind w:left="3240" w:hanging="360"/>
+      </w:pPr>
+      <w:rPr>
+        <w:rFonts w:ascii="Wingdings" w:hAnsi="Wingdings" w:hint="default"/>
+      </w:rPr>
+    </w:lvl>
+    <w:lvl w:ilvl="3" w:tplc="0C090001" w:tentative="1">
+      <w:start w:val="1"/>
+      <w:numFmt w:val="bullet"/>
+      <w:lvlText w:val=""/>
+      <w:lvlJc w:val="left"/>
+      <w:pPr>
+        <w:ind w:left="3960" w:hanging="360"/>
+      </w:pPr>
+      <w:rPr>
+        <w:rFonts w:ascii="Symbol" w:hAnsi="Symbol" w:hint="default"/>
+      </w:rPr>
+    </w:lvl>
+    <w:lvl w:ilvl="4" w:tplc="0C090003" w:tentative="1">
+      <w:start w:val="1"/>
+      <w:numFmt w:val="bullet"/>
+      <w:lvlText w:val="o"/>
+      <w:lvlJc w:val="left"/>
+      <w:pPr>
+        <w:ind w:left="4680" w:hanging="360"/>
+      </w:pPr>
+      <w:rPr>
+        <w:rFonts w:ascii="Courier New" w:hAnsi="Courier New" w:cs="Courier New" w:hint="default"/>
+      </w:rPr>
+    </w:lvl>
+    <w:lvl w:ilvl="5" w:tplc="0C090005" w:tentative="1">
+      <w:start w:val="1"/>
+      <w:numFmt w:val="bullet"/>
+      <w:lvlText w:val=""/>
+      <w:lvlJc w:val="left"/>
+      <w:pPr>
+        <w:ind w:left="5400" w:hanging="360"/>
+      </w:pPr>
+      <w:rPr>
+        <w:rFonts w:ascii="Wingdings" w:hAnsi="Wingdings" w:hint="default"/>
+      </w:rPr>
+    </w:lvl>
+    <w:lvl w:ilvl="6" w:tplc="0C090001" w:tentative="1">
+      <w:start w:val="1"/>
+      <w:numFmt w:val="bullet"/>
+      <w:lvlText w:val=""/>
+      <w:lvlJc w:val="left"/>
+      <w:pPr>
+        <w:ind w:left="6120" w:hanging="360"/>
+      </w:pPr>
+      <w:rPr>
+        <w:rFonts w:ascii="Symbol" w:hAnsi="Symbol" w:hint="default"/>
+      </w:rPr>
+    </w:lvl>
+    <w:lvl w:ilvl="7" w:tplc="0C090003" w:tentative="1">
+      <w:start w:val="1"/>
+      <w:numFmt w:val="bullet"/>
+      <w:lvlText w:val="o"/>
+      <w:lvlJc w:val="left"/>
+      <w:pPr>
+        <w:ind w:left="6840" w:hanging="360"/>
+      </w:pPr>
+      <w:rPr>
+        <w:rFonts w:ascii="Courier New" w:hAnsi="Courier New" w:cs="Courier New" w:hint="default"/>
+      </w:rPr>
+    </w:lvl>
+    <w:lvl w:ilvl="8" w:tplc="0C090005" w:tentative="1">
+      <w:start w:val="1"/>
+      <w:numFmt w:val="bullet"/>
+      <w:lvlText w:val=""/>
+      <w:lvlJc w:val="left"/>
+      <w:pPr>
+        <w:ind w:left="7560" w:hanging="360"/>
+      </w:pPr>
+      <w:rPr>
+        <w:rFonts w:ascii="Wingdings" w:hAnsi="Wingdings" w:hint="default"/>
+      </w:rPr>
+    </w:lvl>
+  </w:abstractNum>
+  <w:abstractNum w:abstractNumId="3" w15:restartNumberingAfterBreak="0">
+    <w:nsid w:val="71995B06"/>
+    <w:multiLevelType w:val="hybridMultilevel"/>
+    <w:tmpl w:val="92F0A710"/>
+    <w:lvl w:ilvl="0" w:tplc="0C090001">
+      <w:start w:val="1"/>
+      <w:numFmt w:val="bullet"/>
+      <w:lvlText w:val=""/>
+      <w:lvlJc w:val="left"/>
+      <w:pPr>
+        <w:ind w:left="3430" w:hanging="360"/>
+      </w:pPr>
+      <w:rPr>
+        <w:rFonts w:ascii="Symbol" w:hAnsi="Symbol" w:hint="default"/>
+      </w:rPr>
+    </w:lvl>
+    <w:lvl w:ilvl="1" w:tplc="0C090003" w:tentative="1">
+      <w:start w:val="1"/>
+      <w:numFmt w:val="bullet"/>
+      <w:lvlText w:val="o"/>
+      <w:lvlJc w:val="left"/>
+      <w:pPr>
+        <w:ind w:left="4150" w:hanging="360"/>
+      </w:pPr>
+      <w:rPr>
+        <w:rFonts w:ascii="Courier New" w:hAnsi="Courier New" w:cs="Courier New" w:hint="default"/>
+      </w:rPr>
+    </w:lvl>
+    <w:lvl w:ilvl="2" w:tplc="0C090005" w:tentative="1">
+      <w:start w:val="1"/>
+      <w:numFmt w:val="bullet"/>
+      <w:lvlText w:val=""/>
+      <w:lvlJc w:val="left"/>
+      <w:pPr>
+        <w:ind w:left="4870" w:hanging="360"/>
+      </w:pPr>
+      <w:rPr>
+        <w:rFonts w:ascii="Wingdings" w:hAnsi="Wingdings" w:hint="default"/>
+      </w:rPr>
+    </w:lvl>
+    <w:lvl w:ilvl="3" w:tplc="0C090001" w:tentative="1">
+      <w:start w:val="1"/>
+      <w:numFmt w:val="bullet"/>
+      <w:lvlText w:val=""/>
+      <w:lvlJc w:val="left"/>
+      <w:pPr>
+        <w:ind w:left="5590" w:hanging="360"/>
+      </w:pPr>
+      <w:rPr>
+        <w:rFonts w:ascii="Symbol" w:hAnsi="Symbol" w:hint="default"/>
+      </w:rPr>
+    </w:lvl>
+    <w:lvl w:ilvl="4" w:tplc="0C090003" w:tentative="1">
+      <w:start w:val="1"/>
+      <w:numFmt w:val="bullet"/>
+      <w:lvlText w:val="o"/>
+      <w:lvlJc w:val="left"/>
+      <w:pPr>
+        <w:ind w:left="6310" w:hanging="360"/>
+      </w:pPr>
+      <w:rPr>
+        <w:rFonts w:ascii="Courier New" w:hAnsi="Courier New" w:cs="Courier New" w:hint="default"/>
+      </w:rPr>
+    </w:lvl>
+    <w:lvl w:ilvl="5" w:tplc="0C090005" w:tentative="1">
+      <w:start w:val="1"/>
+      <w:numFmt w:val="bullet"/>
+      <w:lvlText w:val=""/>
+      <w:lvlJc w:val="left"/>
+      <w:pPr>
+        <w:ind w:left="7030" w:hanging="360"/>
+      </w:pPr>
+      <w:rPr>
+        <w:rFonts w:ascii="Wingdings" w:hAnsi="Wingdings" w:hint="default"/>
+      </w:rPr>
+    </w:lvl>
+    <w:lvl w:ilvl="6" w:tplc="0C090001" w:tentative="1">
+      <w:start w:val="1"/>
+      <w:numFmt w:val="bullet"/>
+      <w:lvlText w:val=""/>
+      <w:lvlJc w:val="left"/>
+      <w:pPr>
+        <w:ind w:left="7750" w:hanging="360"/>
+      </w:pPr>
+      <w:rPr>
+        <w:rFonts w:ascii="Symbol" w:hAnsi="Symbol" w:hint="default"/>
+      </w:rPr>
+    </w:lvl>
+    <w:lvl w:ilvl="7" w:tplc="0C090003" w:tentative="1">
+      <w:start w:val="1"/>
+      <w:numFmt w:val="bullet"/>
+      <w:lvlText w:val="o"/>
+      <w:lvlJc w:val="left"/>
+      <w:pPr>
+        <w:ind w:left="8470" w:hanging="360"/>
+      </w:pPr>
+      <w:rPr>
+        <w:rFonts w:ascii="Courier New" w:hAnsi="Courier New" w:cs="Courier New" w:hint="default"/>
+      </w:rPr>
+    </w:lvl>
+    <w:lvl w:ilvl="8" w:tplc="0C090005" w:tentative="1">
+      <w:start w:val="1"/>
+      <w:numFmt w:val="bullet"/>
+      <w:lvlText w:val=""/>
+      <w:lvlJc w:val="left"/>
+      <w:pPr>
+        <w:ind w:left="9190" w:hanging="360"/>
+      </w:pPr>
+      <w:rPr>
+        <w:rFonts w:ascii="Wingdings" w:hAnsi="Wingdings" w:hint="default"/>
+      </w:rPr>
+    </w:lvl>
+  </w:abstractNum>
   <w:num w:numId="1">
+    <w:abstractNumId w:val="1"/>
+  </w:num>
+  <w:num w:numId="2">
     <w:abstractNumId w:val="0"/>
+  </w:num>
+  <w:num w:numId="3">
+    <w:abstractNumId w:val="3"/>
+  </w:num>
+  <w:num w:numId="4">
+    <w:abstractNumId w:val="2"/>
   </w:num>
 </w:numbering>
 </file>

</xml_diff>